<commit_message>
This is how I'm turning it in.  Everything's done.  Project 4
</commit_message>
<xml_diff>
--- a/jwilkes-p4/UsersManual.docx
+++ b/jwilkes-p4/UsersManual.docx
@@ -66,6 +66,9 @@
       </w:r>
       <w:r>
         <w:t>x</w:t>
+      </w:r>
+      <w:r>
+        <w:t xml:space="preserve"> with Python installed</w:t>
       </w:r>
       <w:r>
         <w:t>.</w:t>
@@ -107,9 +110,11 @@
           <w:numId w:val="1"/>
         </w:numPr>
       </w:pPr>
-      <w:r>
-        <w:t>illegal.bat</w:t>
-      </w:r>
+      <w:proofErr w:type="spellStart"/>
+      <w:r>
+        <w:t>part_one.lsp</w:t>
+      </w:r>
+      <w:proofErr w:type="spellEnd"/>
     </w:p>
     <w:p>
       <w:pPr>
@@ -119,8 +124,13 @@
           <w:numId w:val="1"/>
         </w:numPr>
       </w:pPr>
-      <w:r>
-        <w:t>illegal.txt</w:t>
+      <w:proofErr w:type="spellStart"/>
+      <w:r>
+        <w:t>part_two.lsp</w:t>
+      </w:r>
+      <w:proofErr w:type="spellEnd"/>
+      <w:r>
+        <w:t xml:space="preserve"> (generated from fsa.py)</w:t>
       </w:r>
     </w:p>
     <w:p>
@@ -132,7 +142,7 @@
         </w:numPr>
       </w:pPr>
       <w:r>
-        <w:t>legal.bat</w:t>
+        <w:t>run.bat</w:t>
       </w:r>
     </w:p>
     <w:p>
@@ -144,7 +154,7 @@
         </w:numPr>
       </w:pPr>
       <w:r>
-        <w:t>legal.txt</w:t>
+        <w:t>theString.txt</w:t>
       </w:r>
     </w:p>
     <w:p>
@@ -155,11 +165,9 @@
           <w:numId w:val="1"/>
         </w:numPr>
       </w:pPr>
-      <w:proofErr w:type="spellStart"/>
-      <w:r>
-        <w:t>part_one.lsp</w:t>
-      </w:r>
-      <w:proofErr w:type="spellEnd"/>
+      <w:r>
+        <w:t>UsersManual.docx</w:t>
+      </w:r>
     </w:p>
     <w:p>
       <w:pPr>
@@ -169,231 +177,295 @@
           <w:numId w:val="1"/>
         </w:numPr>
       </w:pPr>
+      <w:r>
+        <w:t>xlwin32.exe</w:t>
+      </w:r>
+    </w:p>
+    <w:p>
+      <w:r>
+        <w:t xml:space="preserve">3. Environment: This program has been tested </w:t>
+      </w:r>
+      <w:r>
+        <w:t xml:space="preserve">on Windows </w:t>
+      </w:r>
+      <w:r>
+        <w:t>and will run there.</w:t>
+      </w:r>
+    </w:p>
+    <w:p>
+      <w:pPr>
+        <w:rPr>
+          <w:color w:val="000000" w:themeColor="text1"/>
+        </w:rPr>
+      </w:pPr>
+      <w:r>
+        <w:rPr>
+          <w:b/>
+          <w:color w:val="000000" w:themeColor="text1"/>
+        </w:rPr>
+        <w:t>Running the program</w:t>
+      </w:r>
+      <w:r>
+        <w:rPr>
+          <w:b/>
+          <w:color w:val="000000" w:themeColor="text1"/>
+        </w:rPr>
+        <w:t xml:space="preserve"> part 1: </w:t>
+      </w:r>
+      <w:r>
+        <w:rPr>
+          <w:color w:val="000000" w:themeColor="text1"/>
+        </w:rPr>
+        <w:t xml:space="preserve">Be sure that no files have been moved from the given folder.  </w:t>
+      </w:r>
+      <w:r>
+        <w:rPr>
+          <w:color w:val="000000" w:themeColor="text1"/>
+        </w:rPr>
+        <w:t>To run, open “xlwin32.exe”, type “(load “</w:t>
+      </w:r>
       <w:proofErr w:type="spellStart"/>
       <w:r>
+        <w:rPr>
+          <w:color w:val="000000" w:themeColor="text1"/>
+        </w:rPr>
+        <w:t>part_</w:t>
+      </w:r>
+      <w:r>
+        <w:rPr>
+          <w:color w:val="000000" w:themeColor="text1"/>
+        </w:rPr>
+        <w:t>one</w:t>
+      </w:r>
+      <w:r>
+        <w:rPr>
+          <w:color w:val="000000" w:themeColor="text1"/>
+        </w:rPr>
+        <w:t>.lsp</w:t>
+      </w:r>
+      <w:proofErr w:type="spellEnd"/>
+      <w:r>
+        <w:rPr>
+          <w:color w:val="000000" w:themeColor="text1"/>
+        </w:rPr>
+        <w:t>”)”, then type “(demo)” to run the program as intended.</w:t>
+      </w:r>
+      <w:r>
+        <w:rPr>
+          <w:color w:val="000000" w:themeColor="text1"/>
+        </w:rPr>
+        <w:t xml:space="preserve">  ***WARNING*** </w:t>
+      </w:r>
+      <w:r>
+        <w:rPr>
+          <w:color w:val="000000" w:themeColor="text1"/>
+        </w:rPr>
+        <w:t xml:space="preserve">This program evaluates the path in “theString.txt” based on a hard-coded FSA and decides if it is legal or not.  The included text file “fsa.txt” is the basis for the hard-coded FSA, but if it is changed, this program may deem the path illegal.  </w:t>
+      </w:r>
+    </w:p>
+    <w:p>
+      <w:pPr>
+        <w:rPr>
+          <w:color w:val="000000" w:themeColor="text1"/>
+        </w:rPr>
+      </w:pPr>
+      <w:r>
+        <w:rPr>
+          <w:b/>
+          <w:color w:val="000000" w:themeColor="text1"/>
+        </w:rPr>
+        <w:t>Running the program part 2</w:t>
+      </w:r>
+      <w:r>
+        <w:rPr>
+          <w:b/>
+          <w:color w:val="000000" w:themeColor="text1"/>
+        </w:rPr>
+        <w:t>a</w:t>
+      </w:r>
+      <w:r>
+        <w:rPr>
+          <w:b/>
+          <w:color w:val="000000" w:themeColor="text1"/>
+        </w:rPr>
+        <w:t>:</w:t>
+      </w:r>
+      <w:r>
+        <w:rPr>
+          <w:b/>
+          <w:color w:val="000000" w:themeColor="text1"/>
+        </w:rPr>
+        <w:t xml:space="preserve"> </w:t>
+      </w:r>
+      <w:r>
+        <w:rPr>
+          <w:color w:val="000000" w:themeColor="text1"/>
+        </w:rPr>
+        <w:t>Be sure that no files have been moved from the given folder.  The script is called “</w:t>
+      </w:r>
+      <w:r>
+        <w:rPr>
+          <w:color w:val="000000" w:themeColor="text1"/>
+        </w:rPr>
+        <w:t>run</w:t>
+      </w:r>
+      <w:r>
+        <w:rPr>
+          <w:color w:val="000000" w:themeColor="text1"/>
+        </w:rPr>
+        <w:t xml:space="preserve">”.  Execute the command </w:t>
+      </w:r>
+      <w:proofErr w:type="gramStart"/>
+      <w:r>
+        <w:rPr>
+          <w:color w:val="000000" w:themeColor="text1"/>
+        </w:rPr>
+        <w:t>“./</w:t>
+      </w:r>
+      <w:proofErr w:type="gramEnd"/>
+      <w:r>
+        <w:rPr>
+          <w:color w:val="000000" w:themeColor="text1"/>
+        </w:rPr>
+        <w:t>run</w:t>
+      </w:r>
+      <w:r>
+        <w:rPr>
+          <w:color w:val="000000" w:themeColor="text1"/>
+        </w:rPr>
+        <w:t>”</w:t>
+      </w:r>
+      <w:r>
+        <w:rPr>
+          <w:color w:val="000000" w:themeColor="text1"/>
+        </w:rPr>
+        <w:t xml:space="preserve"> from the submitted folder’s directory</w:t>
+      </w:r>
+      <w:r>
+        <w:rPr>
+          <w:color w:val="000000" w:themeColor="text1"/>
+        </w:rPr>
+        <w:t xml:space="preserve"> on the command line</w:t>
+      </w:r>
+      <w:r>
+        <w:rPr>
+          <w:color w:val="000000" w:themeColor="text1"/>
+        </w:rPr>
+        <w:t xml:space="preserve"> to compile and run the </w:t>
+      </w:r>
+      <w:r>
+        <w:rPr>
+          <w:color w:val="000000" w:themeColor="text1"/>
+        </w:rPr>
+        <w:t xml:space="preserve">Python </w:t>
+      </w:r>
+      <w:r>
+        <w:rPr>
+          <w:color w:val="000000" w:themeColor="text1"/>
+        </w:rPr>
+        <w:t>program</w:t>
+      </w:r>
+      <w:r>
+        <w:rPr>
+          <w:color w:val="000000" w:themeColor="text1"/>
+        </w:rPr>
+        <w:t xml:space="preserve"> that generates the Lisp program</w:t>
+      </w:r>
+      <w:r>
+        <w:rPr>
+          <w:color w:val="000000" w:themeColor="text1"/>
+        </w:rPr>
+        <w:t>.  No command line arguments are required for the script, nor are they checked.</w:t>
+      </w:r>
+    </w:p>
+    <w:p>
+      <w:pPr>
+        <w:rPr>
+          <w:color w:val="000000" w:themeColor="text1"/>
+        </w:rPr>
+      </w:pPr>
+      <w:r>
+        <w:rPr>
+          <w:b/>
+          <w:color w:val="000000" w:themeColor="text1"/>
+        </w:rPr>
+        <w:t>Running the program part 2</w:t>
+      </w:r>
+      <w:r>
+        <w:rPr>
+          <w:b/>
+          <w:color w:val="000000" w:themeColor="text1"/>
+        </w:rPr>
+        <w:t>b</w:t>
+      </w:r>
+      <w:r>
+        <w:rPr>
+          <w:b/>
+          <w:color w:val="000000" w:themeColor="text1"/>
+        </w:rPr>
+        <w:t xml:space="preserve">: </w:t>
+      </w:r>
+      <w:r>
+        <w:rPr>
+          <w:color w:val="000000" w:themeColor="text1"/>
+        </w:rPr>
+        <w:t xml:space="preserve">Be sure that no files have been moved from the given folder.  </w:t>
+      </w:r>
+      <w:r>
+        <w:rPr>
+          <w:color w:val="000000" w:themeColor="text1"/>
+        </w:rPr>
+        <w:t>Part 1 generates a Lisp program that checks if the path string is legal based on the “fsa.txt” given to the Python program.  To run, open “xlwin32.exe”, type “(load “</w:t>
+      </w:r>
+      <w:proofErr w:type="spellStart"/>
+      <w:r>
+        <w:rPr>
+          <w:color w:val="000000" w:themeColor="text1"/>
+        </w:rPr>
         <w:t>part_two.lsp</w:t>
       </w:r>
       <w:proofErr w:type="spellEnd"/>
       <w:r>
-        <w:t xml:space="preserve"> (generated from fsa.py)</w:t>
-      </w:r>
-    </w:p>
-    <w:p>
-      <w:pPr>
-        <w:pStyle w:val="ListParagraph"/>
-        <w:numPr>
-          <w:ilvl w:val="0"/>
-          <w:numId w:val="1"/>
-        </w:numPr>
-      </w:pPr>
-      <w:r>
-        <w:t>theString.txt</w:t>
-      </w:r>
-    </w:p>
-    <w:p>
-      <w:pPr>
-        <w:pStyle w:val="ListParagraph"/>
-        <w:numPr>
-          <w:ilvl w:val="0"/>
-          <w:numId w:val="1"/>
-        </w:numPr>
-      </w:pPr>
-      <w:r>
-        <w:t>UsersManual.docx</w:t>
-      </w:r>
-    </w:p>
-    <w:p>
-      <w:pPr>
-        <w:pStyle w:val="ListParagraph"/>
-        <w:numPr>
-          <w:ilvl w:val="0"/>
-          <w:numId w:val="1"/>
-        </w:numPr>
-      </w:pPr>
-      <w:r>
-        <w:t>xlwin32.exe</w:t>
-      </w:r>
-    </w:p>
-    <w:p>
-      <w:r>
-        <w:t xml:space="preserve">3. Environment: This program has been tested </w:t>
-      </w:r>
-      <w:r>
-        <w:t xml:space="preserve">on Windows </w:t>
-      </w:r>
-      <w:r>
-        <w:t>and will run there.</w:t>
-      </w:r>
-    </w:p>
-    <w:p>
-      <w:pPr>
-        <w:rPr>
-          <w:color w:val="FF0000"/>
-        </w:rPr>
-      </w:pPr>
-      <w:r>
-        <w:rPr>
-          <w:color w:val="FF0000"/>
-        </w:rPr>
-        <w:t xml:space="preserve">4. Compiling.  This step not necessary as the script to run the program will compile it.  If desired, however, this program includes a </w:t>
-      </w:r>
-      <w:proofErr w:type="spellStart"/>
-      <w:r>
-        <w:rPr>
-          <w:color w:val="FF0000"/>
-        </w:rPr>
-        <w:t>Makefile</w:t>
-      </w:r>
-      <w:proofErr w:type="spellEnd"/>
-      <w:r>
-        <w:rPr>
-          <w:color w:val="FF0000"/>
-        </w:rPr>
-        <w:t>.  At the command line in Linux, type “make”.  The program produces an executable entitled “run”.</w:t>
-      </w:r>
-      <w:r>
-        <w:rPr>
-          <w:color w:val="FF0000"/>
-        </w:rPr>
-        <w:t xml:space="preserve">  The command </w:t>
-      </w:r>
-      <w:proofErr w:type="gramStart"/>
-      <w:r>
-        <w:rPr>
-          <w:color w:val="FF0000"/>
-        </w:rPr>
-        <w:t>“./</w:t>
-      </w:r>
-      <w:proofErr w:type="gramEnd"/>
-      <w:r>
-        <w:rPr>
-          <w:color w:val="FF0000"/>
-        </w:rPr>
-        <w:t>run &lt;filename&gt;” will execute the program for the given filename.</w:t>
+        <w:rPr>
+          <w:color w:val="000000" w:themeColor="text1"/>
+        </w:rPr>
+        <w:t>”)”, then type “(demo)” to run the program as intended.</w:t>
+      </w:r>
+    </w:p>
+    <w:p>
+      <w:pPr>
+        <w:rPr>
+          <w:color w:val="000000" w:themeColor="text1"/>
+        </w:rPr>
+      </w:pPr>
+      <w:r>
+        <w:rPr>
+          <w:color w:val="000000" w:themeColor="text1"/>
+        </w:rPr>
+        <w:t>User input: no user interaction with the program is required.</w:t>
+      </w:r>
+    </w:p>
+    <w:p>
+      <w:pPr>
+        <w:rPr>
+          <w:color w:val="000000" w:themeColor="text1"/>
+        </w:rPr>
+      </w:pPr>
+      <w:r>
+        <w:rPr>
+          <w:b/>
+          <w:color w:val="000000" w:themeColor="text1"/>
+        </w:rPr>
+        <w:t xml:space="preserve">Output: </w:t>
+      </w:r>
+      <w:r>
+        <w:rPr>
+          <w:color w:val="000000" w:themeColor="text1"/>
+        </w:rPr>
+        <w:t>All output is directed to the console, whether it is Python or Lisp.</w:t>
       </w:r>
       <w:bookmarkStart w:id="0" w:name="_GoBack"/>
       <w:bookmarkEnd w:id="0"/>
-    </w:p>
-    <w:p>
-      <w:pPr>
-        <w:rPr>
-          <w:color w:val="FF0000"/>
-        </w:rPr>
-      </w:pPr>
-      <w:r>
-        <w:rPr>
-          <w:b/>
-          <w:color w:val="FF0000"/>
-        </w:rPr>
-        <w:t xml:space="preserve">Running the program.  </w:t>
-      </w:r>
-      <w:r>
-        <w:rPr>
-          <w:color w:val="FF0000"/>
-        </w:rPr>
-        <w:t>Be sure that no files have been moved from the given folder.  The script is called “</w:t>
-      </w:r>
-      <w:proofErr w:type="spellStart"/>
-      <w:r>
-        <w:rPr>
-          <w:color w:val="FF0000"/>
-        </w:rPr>
-        <w:t>simpleProgramParser</w:t>
-      </w:r>
-      <w:proofErr w:type="spellEnd"/>
-      <w:r>
-        <w:rPr>
-          <w:color w:val="FF0000"/>
-        </w:rPr>
-        <w:t xml:space="preserve">”.  Execute the command </w:t>
-      </w:r>
-      <w:proofErr w:type="gramStart"/>
-      <w:r>
-        <w:rPr>
-          <w:color w:val="FF0000"/>
-        </w:rPr>
-        <w:t>“./</w:t>
-      </w:r>
-      <w:proofErr w:type="spellStart"/>
-      <w:proofErr w:type="gramEnd"/>
-      <w:r>
-        <w:rPr>
-          <w:color w:val="FF0000"/>
-        </w:rPr>
-        <w:t>simpleProgramParser</w:t>
-      </w:r>
-      <w:proofErr w:type="spellEnd"/>
-      <w:r>
-        <w:rPr>
-          <w:color w:val="FF0000"/>
-        </w:rPr>
-        <w:t xml:space="preserve">” to </w:t>
-      </w:r>
-      <w:r>
-        <w:rPr>
-          <w:color w:val="FF0000"/>
-        </w:rPr>
-        <w:t xml:space="preserve">compile and run the program for all </w:t>
-      </w:r>
-      <w:r>
-        <w:rPr>
-          <w:color w:val="FF0000"/>
-        </w:rPr>
-        <w:t>eight</w:t>
-      </w:r>
-      <w:r>
-        <w:rPr>
-          <w:color w:val="FF0000"/>
-        </w:rPr>
-        <w:t xml:space="preserve"> text files.  No command line arguments are required for the script, nor are they checked.</w:t>
-      </w:r>
-    </w:p>
-    <w:p>
-      <w:pPr>
-        <w:rPr>
-          <w:color w:val="FF0000"/>
-        </w:rPr>
-      </w:pPr>
-      <w:r>
-        <w:rPr>
-          <w:color w:val="FF0000"/>
-        </w:rPr>
-        <w:t>User input: no user interaction with the program is required.</w:t>
-      </w:r>
-    </w:p>
-    <w:p>
-      <w:pPr>
-        <w:rPr>
-          <w:color w:val="FF0000"/>
-        </w:rPr>
-      </w:pPr>
-      <w:r>
-        <w:rPr>
-          <w:b/>
-          <w:color w:val="FF0000"/>
-        </w:rPr>
-        <w:t xml:space="preserve">Output: </w:t>
-      </w:r>
-      <w:r>
-        <w:rPr>
-          <w:color w:val="FF0000"/>
-        </w:rPr>
-        <w:t xml:space="preserve">Initial output is directed to the console to show that the program ran successfully.  Register output is directed to files that get generated by the program.  The files are </w:t>
-      </w:r>
-      <w:proofErr w:type="gramStart"/>
-      <w:r>
-        <w:rPr>
-          <w:color w:val="FF0000"/>
-        </w:rPr>
-        <w:t>also  in</w:t>
-      </w:r>
-      <w:proofErr w:type="gramEnd"/>
-      <w:r>
-        <w:rPr>
-          <w:color w:val="FF0000"/>
-        </w:rPr>
-        <w:t xml:space="preserve"> the script to be displayed on the console using the “cat” command.</w:t>
-      </w:r>
     </w:p>
     <w:sectPr>
       <w:pgSz w:w="12240" w:h="15840"/>

</xml_diff>